<commit_message>
We changed topic for Grade 10 on the graduating senior high
</commit_message>
<xml_diff>
--- a/Questionnaire For Grade 10.docx
+++ b/Questionnaire For Grade 10.docx
@@ -17,17 +17,7 @@
           <w:sz w:val="28"/>
           <w:szCs w:val="28"/>
         </w:rPr>
-        <w:t>Directio</w:t>
-      </w:r>
-      <w:bookmarkStart w:id="0" w:name="_GoBack"/>
-      <w:bookmarkEnd w:id="0"/>
-      <w:r>
-        <w:rPr>
-          <w:rFonts w:ascii="Times New Roman" w:hAnsi="Times New Roman"/>
-          <w:sz w:val="28"/>
-          <w:szCs w:val="28"/>
-        </w:rPr>
-        <w:t xml:space="preserve">ns: </w:t>
+        <w:t xml:space="preserve">Directions: </w:t>
       </w:r>
       <w:r>
         <w:rPr>
@@ -98,7 +88,23 @@
           <w:sz w:val="28"/>
           <w:szCs w:val="28"/>
         </w:rPr>
-        <w:t>What program (course) are you going to pursue after graduating?</w:t>
+        <w:t>What program (course) are you going to pursue after graduating</w:t>
+      </w:r>
+      <w:r>
+        <w:rPr>
+          <w:rFonts w:ascii="Times New Roman" w:hAnsi="Times New Roman" w:cs="Times New Roman"/>
+          <w:sz w:val="28"/>
+          <w:szCs w:val="28"/>
+        </w:rPr>
+        <w:t xml:space="preserve"> senior high</w:t>
+      </w:r>
+      <w:r>
+        <w:rPr>
+          <w:rFonts w:ascii="Times New Roman" w:hAnsi="Times New Roman" w:cs="Times New Roman"/>
+          <w:sz w:val="28"/>
+          <w:szCs w:val="28"/>
+        </w:rPr>
+        <w:t>?</w:t>
       </w:r>
     </w:p>
     <w:p>
@@ -148,7 +154,25 @@
           <w:sz w:val="28"/>
           <w:szCs w:val="28"/>
         </w:rPr>
-        <w:t>Do you still intend to pursue your college education here after graduating?</w:t>
+        <w:t>Do you still intend to pursue your college education here after graduating</w:t>
+      </w:r>
+      <w:r>
+        <w:rPr>
+          <w:rFonts w:ascii="Times New Roman" w:hAnsi="Times New Roman" w:cs="Times New Roman"/>
+          <w:sz w:val="28"/>
+          <w:szCs w:val="28"/>
+        </w:rPr>
+        <w:t xml:space="preserve"> senior high</w:t>
+      </w:r>
+      <w:bookmarkStart w:id="0" w:name="_GoBack"/>
+      <w:bookmarkEnd w:id="0"/>
+      <w:r>
+        <w:rPr>
+          <w:rFonts w:ascii="Times New Roman" w:hAnsi="Times New Roman" w:cs="Times New Roman"/>
+          <w:sz w:val="28"/>
+          <w:szCs w:val="28"/>
+        </w:rPr>
+        <w:t>?</w:t>
       </w:r>
     </w:p>
     <w:p>
@@ -266,16 +290,7 @@
           <w:sz w:val="28"/>
           <w:szCs w:val="28"/>
         </w:rPr>
-        <w:t xml:space="preserve">college </w:t>
-      </w:r>
-      <w:proofErr w:type="gramStart"/>
-      <w:r>
-        <w:rPr>
-          <w:rFonts w:ascii="Times New Roman" w:hAnsi="Times New Roman" w:cs="Times New Roman"/>
-          <w:sz w:val="28"/>
-          <w:szCs w:val="28"/>
-        </w:rPr>
-        <w:t xml:space="preserve">education </w:t>
+        <w:t xml:space="preserve">college education </w:t>
       </w:r>
       <w:r>
         <w:rPr>
@@ -291,16 +306,7 @@
           <w:sz w:val="28"/>
           <w:szCs w:val="28"/>
         </w:rPr>
-        <w:t>at</w:t>
-      </w:r>
-      <w:proofErr w:type="gramEnd"/>
-      <w:r>
-        <w:rPr>
-          <w:rFonts w:ascii="Times New Roman" w:hAnsi="Times New Roman" w:cs="Times New Roman"/>
-          <w:sz w:val="28"/>
-          <w:szCs w:val="28"/>
-        </w:rPr>
-        <w:t xml:space="preserve"> DBTC - College</w:t>
+        <w:t>at DBTC - College</w:t>
       </w:r>
     </w:p>
     <w:p>
@@ -350,25 +356,7 @@
           <w:sz w:val="28"/>
           <w:szCs w:val="28"/>
         </w:rPr>
-        <w:t xml:space="preserve"> </w:t>
-      </w:r>
-      <w:proofErr w:type="gramStart"/>
-      <w:r>
-        <w:rPr>
-          <w:rFonts w:ascii="Times New Roman" w:hAnsi="Times New Roman" w:cs="Times New Roman"/>
-          <w:sz w:val="28"/>
-          <w:szCs w:val="28"/>
-        </w:rPr>
-        <w:t>The</w:t>
-      </w:r>
-      <w:proofErr w:type="gramEnd"/>
-      <w:r>
-        <w:rPr>
-          <w:rFonts w:ascii="Times New Roman" w:hAnsi="Times New Roman" w:cs="Times New Roman"/>
-          <w:sz w:val="28"/>
-          <w:szCs w:val="28"/>
-        </w:rPr>
-        <w:t xml:space="preserve"> school is not well – known to most companies</w:t>
+        <w:t xml:space="preserve"> The school is not well – known to most companies</w:t>
       </w:r>
     </w:p>
     <w:p>
@@ -486,25 +474,7 @@
           <w:szCs w:val="28"/>
         </w:rPr>
         <w:tab/>
-        <w:t xml:space="preserve"> □ </w:t>
-      </w:r>
-      <w:proofErr w:type="gramStart"/>
-      <w:r>
-        <w:rPr>
-          <w:rFonts w:ascii="Times New Roman" w:hAnsi="Times New Roman" w:cs="Times New Roman"/>
-          <w:sz w:val="28"/>
-          <w:szCs w:val="28"/>
-        </w:rPr>
-        <w:t>Others</w:t>
-      </w:r>
-      <w:proofErr w:type="gramEnd"/>
-      <w:r>
-        <w:rPr>
-          <w:rFonts w:ascii="Times New Roman" w:hAnsi="Times New Roman" w:cs="Times New Roman"/>
-          <w:sz w:val="28"/>
-          <w:szCs w:val="28"/>
-        </w:rPr>
-        <w:t>, please specify ________________________________</w:t>
+        <w:t xml:space="preserve"> □ Others, please specify ________________________________</w:t>
       </w:r>
     </w:p>
     <w:p>
@@ -1468,7 +1438,7 @@
 </file>
 
 <file path=customXml/itemProps1.xml><?xml version="1.0" encoding="utf-8"?>
-<ds:datastoreItem xmlns:ds="http://schemas.openxmlformats.org/officeDocument/2006/customXml" ds:itemID="{C888EBE0-37E3-432D-876F-13BB97355146}">
+<ds:datastoreItem xmlns:ds="http://schemas.openxmlformats.org/officeDocument/2006/customXml" ds:itemID="{E2421EBD-7B69-4775-88FA-EA30437039F0}">
   <ds:schemaRefs>
     <ds:schemaRef ds:uri="http://schemas.openxmlformats.org/officeDocument/2006/bibliography"/>
   </ds:schemaRefs>

</xml_diff>